<commit_message>
Formating changes to HTML and Question list modified.
</commit_message>
<xml_diff>
--- a/Assets/Questions and Answers for JS Code Quiz.docx
+++ b/Assets/Questions and Answers for JS Code Quiz.docx
@@ -9,6 +9,13 @@
     </w:p>
     <w:p/>
     <w:p>
+      <w:pPr>
+        <w:pStyle w:val="ListParagraph"/>
+        <w:numPr>
+          <w:ilvl w:val="0"/>
+          <w:numId w:val="1"/>
+        </w:numPr>
+      </w:pPr>
       <w:r>
         <w:t>What is JavaScript?</w:t>
       </w:r>
@@ -16,29 +23,56 @@
     <w:p>
       <w:r>
         <w:tab/>
+      </w:r>
+      <w:r>
+        <w:tab/>
+      </w:r>
+      <w:r>
         <w:t>Coffee Instructions</w:t>
       </w:r>
     </w:p>
     <w:p>
       <w:r>
         <w:tab/>
+      </w:r>
+      <w:r>
+        <w:tab/>
+      </w:r>
+      <w:r>
         <w:t>Programming Language</w:t>
       </w:r>
     </w:p>
     <w:p>
       <w:r>
         <w:tab/>
+      </w:r>
+      <w:r>
+        <w:tab/>
+      </w:r>
+      <w:r>
         <w:t>Interweb Stuff</w:t>
       </w:r>
     </w:p>
     <w:p>
       <w:r>
         <w:tab/>
+      </w:r>
+      <w:r>
+        <w:tab/>
+      </w:r>
+      <w:r>
         <w:t>Cursive</w:t>
       </w:r>
     </w:p>
     <w:p/>
     <w:p>
+      <w:pPr>
+        <w:pStyle w:val="ListParagraph"/>
+        <w:numPr>
+          <w:ilvl w:val="0"/>
+          <w:numId w:val="1"/>
+        </w:numPr>
+      </w:pPr>
       <w:r>
         <w:t>What does DOM stand for?</w:t>
       </w:r>
@@ -46,18 +80,18 @@
     <w:p>
       <w:r>
         <w:tab/>
-        <w:t xml:space="preserve">Data </w:t>
-      </w:r>
-      <w:proofErr w:type="gramStart"/>
-      <w:r>
-        <w:t>On</w:t>
-      </w:r>
-      <w:proofErr w:type="gramEnd"/>
-      <w:r>
-        <w:t xml:space="preserve"> Memory</w:t>
-      </w:r>
-    </w:p>
-    <w:p>
+      </w:r>
+      <w:r>
+        <w:tab/>
+      </w:r>
+      <w:r>
+        <w:t>Data On Memory</w:t>
+      </w:r>
+    </w:p>
+    <w:p>
+      <w:r>
+        <w:tab/>
+      </w:r>
       <w:r>
         <w:tab/>
         <w:t>Display Open Main</w:t>
@@ -66,25 +100,30 @@
     <w:p>
       <w:r>
         <w:tab/>
+      </w:r>
+      <w:r>
+        <w:tab/>
         <w:t>Document Object Model</w:t>
       </w:r>
     </w:p>
     <w:p>
       <w:r>
         <w:tab/>
-        <w:t xml:space="preserve">Demo </w:t>
-      </w:r>
-      <w:proofErr w:type="gramStart"/>
-      <w:r>
-        <w:t>On</w:t>
-      </w:r>
-      <w:proofErr w:type="gramEnd"/>
-      <w:r>
-        <w:t xml:space="preserve"> Monitor</w:t>
-      </w:r>
-    </w:p>
-    <w:p/>
-    <w:p>
+      </w:r>
+      <w:r>
+        <w:tab/>
+        <w:t>Demo On Monitor</w:t>
+      </w:r>
+    </w:p>
+    <w:p/>
+    <w:p>
+      <w:pPr>
+        <w:pStyle w:val="ListParagraph"/>
+        <w:numPr>
+          <w:ilvl w:val="0"/>
+          <w:numId w:val="1"/>
+        </w:numPr>
+      </w:pPr>
       <w:r>
         <w:t>What does “var” stand for?</w:t>
       </w:r>
@@ -92,42 +131,64 @@
     <w:p>
       <w:r>
         <w:tab/>
+      </w:r>
+      <w:r>
+        <w:tab/>
+      </w:r>
+      <w:r>
         <w:t>Various</w:t>
       </w:r>
     </w:p>
     <w:p>
       <w:r>
         <w:tab/>
+      </w:r>
+      <w:r>
+        <w:tab/>
+      </w:r>
+      <w:r>
         <w:t>Varnish</w:t>
       </w:r>
     </w:p>
     <w:p>
       <w:r>
         <w:tab/>
+      </w:r>
+      <w:r>
+        <w:tab/>
+      </w:r>
+      <w:r>
         <w:t>Variform</w:t>
       </w:r>
     </w:p>
     <w:p>
       <w:r>
         <w:tab/>
+      </w:r>
+      <w:r>
+        <w:tab/>
+      </w:r>
+      <w:r>
         <w:t>Variable</w:t>
       </w:r>
     </w:p>
     <w:p/>
     <w:p>
-      <w:r>
-        <w:t xml:space="preserve">What is the name of the most popular front-end </w:t>
-      </w:r>
-      <w:proofErr w:type="gramStart"/>
-      <w:r>
-        <w:t>open source</w:t>
-      </w:r>
-      <w:proofErr w:type="gramEnd"/>
-      <w:r>
-        <w:t xml:space="preserve"> toolkit?</w:t>
-      </w:r>
-    </w:p>
-    <w:p>
+      <w:pPr>
+        <w:pStyle w:val="ListParagraph"/>
+        <w:numPr>
+          <w:ilvl w:val="0"/>
+          <w:numId w:val="1"/>
+        </w:numPr>
+      </w:pPr>
+      <w:r>
+        <w:t>What is the name of the most popular front-end open source toolkit?</w:t>
+      </w:r>
+    </w:p>
+    <w:p>
+      <w:r>
+        <w:tab/>
+      </w:r>
       <w:r>
         <w:tab/>
       </w:r>
@@ -140,6 +201,11 @@
     <w:p>
       <w:r>
         <w:tab/>
+      </w:r>
+      <w:r>
+        <w:tab/>
+      </w:r>
+      <w:r>
         <w:t>Bootstrap</w:t>
       </w:r>
     </w:p>
@@ -147,6 +213,9 @@
       <w:r>
         <w:tab/>
       </w:r>
+      <w:r>
+        <w:tab/>
+      </w:r>
       <w:proofErr w:type="spellStart"/>
       <w:r>
         <w:t>Sneakerstrap</w:t>
@@ -157,6 +226,9 @@
       <w:r>
         <w:tab/>
       </w:r>
+      <w:r>
+        <w:tab/>
+      </w:r>
       <w:proofErr w:type="spellStart"/>
       <w:r>
         <w:t>Slidestrap</w:t>
@@ -165,6 +237,13 @@
     </w:p>
     <w:p/>
     <w:p>
+      <w:pPr>
+        <w:pStyle w:val="ListParagraph"/>
+        <w:numPr>
+          <w:ilvl w:val="0"/>
+          <w:numId w:val="1"/>
+        </w:numPr>
+      </w:pPr>
       <w:r>
         <w:t>Which &lt;tag&gt; is used to add JavaScript to an HTML page?</w:t>
       </w:r>
@@ -172,14 +251,25 @@
     <w:p>
       <w:r>
         <w:tab/>
-        <w:t>&lt;java&gt;</w:t>
-      </w:r>
-    </w:p>
-    <w:p>
+      </w:r>
       <w:r>
         <w:tab/>
         <w:t>&lt;</w:t>
       </w:r>
+      <w:r>
+        <w:t>java&gt;</w:t>
+      </w:r>
+    </w:p>
+    <w:p>
+      <w:r>
+        <w:tab/>
+      </w:r>
+      <w:r>
+        <w:tab/>
+      </w:r>
+      <w:r>
+        <w:t>&lt;</w:t>
+      </w:r>
       <w:proofErr w:type="spellStart"/>
       <w:r>
         <w:t>js</w:t>
@@ -191,7 +281,7 @@
     </w:p>
     <w:p>
       <w:pPr>
-        <w:ind w:firstLine="720"/>
+        <w:ind w:left="720" w:firstLine="720"/>
       </w:pPr>
       <w:r>
         <w:t>&lt;</w:t>
@@ -208,106 +298,118 @@
     <w:p>
       <w:r>
         <w:tab/>
+      </w:r>
+      <w:r>
+        <w:tab/>
+      </w:r>
+      <w:r>
         <w:t>&lt;script&gt;</w:t>
       </w:r>
     </w:p>
     <w:p/>
     <w:p>
+      <w:pPr>
+        <w:pStyle w:val="ListParagraph"/>
+        <w:numPr>
+          <w:ilvl w:val="0"/>
+          <w:numId w:val="1"/>
+        </w:numPr>
+      </w:pPr>
       <w:r>
         <w:lastRenderedPageBreak/>
         <w:t>If you created a function named “</w:t>
       </w:r>
       <w:proofErr w:type="spellStart"/>
-      <w:proofErr w:type="gramStart"/>
       <w:r>
         <w:t>addingNumbers</w:t>
       </w:r>
       <w:proofErr w:type="spellEnd"/>
       <w:r>
-        <w:t>(</w:t>
-      </w:r>
-      <w:proofErr w:type="gramEnd"/>
-      <w:r>
-        <w:t>)” How would you call it (to run)?</w:t>
-      </w:r>
-    </w:p>
-    <w:p>
-      <w:r>
-        <w:tab/>
+        <w:t>()” How would you call it (to run)?</w:t>
+      </w:r>
+    </w:p>
+    <w:p>
+      <w:r>
+        <w:tab/>
+      </w:r>
+      <w:r>
+        <w:tab/>
+      </w:r>
+      <w:r>
         <w:t xml:space="preserve">call </w:t>
       </w:r>
       <w:proofErr w:type="spellStart"/>
-      <w:proofErr w:type="gramStart"/>
       <w:r>
         <w:t>addingNumbers</w:t>
       </w:r>
       <w:proofErr w:type="spellEnd"/>
       <w:r>
-        <w:t>(</w:t>
-      </w:r>
-      <w:proofErr w:type="gramEnd"/>
-      <w:r>
-        <w:t>)</w:t>
-      </w:r>
-    </w:p>
-    <w:p>
-      <w:r>
-        <w:tab/>
+        <w:t>()</w:t>
+      </w:r>
+    </w:p>
+    <w:p>
+      <w:r>
+        <w:tab/>
+      </w:r>
+      <w:r>
+        <w:tab/>
+      </w:r>
+      <w:r>
         <w:t xml:space="preserve">return </w:t>
       </w:r>
       <w:proofErr w:type="spellStart"/>
-      <w:proofErr w:type="gramStart"/>
       <w:r>
         <w:t>addingNumbers</w:t>
       </w:r>
       <w:proofErr w:type="spellEnd"/>
       <w:r>
-        <w:t>(</w:t>
-      </w:r>
-      <w:proofErr w:type="gramEnd"/>
-      <w:r>
-        <w:t>)</w:t>
-      </w:r>
-    </w:p>
-    <w:p>
-      <w:r>
-        <w:tab/>
+        <w:t>()</w:t>
+      </w:r>
+    </w:p>
+    <w:p>
+      <w:r>
+        <w:tab/>
+      </w:r>
+      <w:r>
+        <w:tab/>
+      </w:r>
+      <w:r>
         <w:t xml:space="preserve">var </w:t>
       </w:r>
       <w:proofErr w:type="spellStart"/>
-      <w:proofErr w:type="gramStart"/>
       <w:r>
         <w:t>addingNumbers</w:t>
       </w:r>
       <w:proofErr w:type="spellEnd"/>
       <w:r>
-        <w:t>(</w:t>
-      </w:r>
-      <w:proofErr w:type="gramEnd"/>
-      <w:r>
-        <w:t>)</w:t>
-      </w:r>
-    </w:p>
-    <w:p>
+        <w:t>()</w:t>
+      </w:r>
+    </w:p>
+    <w:p>
+      <w:r>
+        <w:tab/>
+      </w:r>
       <w:r>
         <w:tab/>
       </w:r>
       <w:proofErr w:type="spellStart"/>
-      <w:proofErr w:type="gramStart"/>
       <w:r>
         <w:t>addingNumbers</w:t>
       </w:r>
       <w:proofErr w:type="spellEnd"/>
       <w:r>
-        <w:t>(</w:t>
-      </w:r>
-      <w:proofErr w:type="gramEnd"/>
-      <w:r>
-        <w:t>)</w:t>
-      </w:r>
-    </w:p>
-    <w:p/>
-    <w:p>
+        <w:t>()</w:t>
+      </w:r>
+    </w:p>
+    <w:p/>
+    <w:p>
+      <w:pPr>
+        <w:pStyle w:val="ListParagraph"/>
+        <w:numPr>
+          <w:ilvl w:val="0"/>
+          <w:numId w:val="1"/>
+        </w:numPr>
+      </w:pPr>
       <w:r>
         <w:t>Which set of characters are used when creating an array?</w:t>
       </w:r>
@@ -315,29 +417,56 @@
     <w:p>
       <w:r>
         <w:tab/>
+      </w:r>
+      <w:r>
+        <w:tab/>
+      </w:r>
+      <w:r>
         <w:t>[ ]</w:t>
       </w:r>
     </w:p>
     <w:p>
       <w:r>
         <w:tab/>
+      </w:r>
+      <w:r>
+        <w:tab/>
+      </w:r>
+      <w:r>
         <w:t>( )</w:t>
       </w:r>
     </w:p>
     <w:p>
       <w:r>
         <w:tab/>
+      </w:r>
+      <w:r>
+        <w:tab/>
+      </w:r>
+      <w:r>
         <w:t>“ “</w:t>
       </w:r>
     </w:p>
     <w:p>
       <w:r>
         <w:tab/>
+      </w:r>
+      <w:r>
+        <w:tab/>
+      </w:r>
+      <w:r>
         <w:t>{ }</w:t>
       </w:r>
     </w:p>
     <w:p/>
     <w:p>
+      <w:pPr>
+        <w:pStyle w:val="ListParagraph"/>
+        <w:numPr>
+          <w:ilvl w:val="0"/>
+          <w:numId w:val="1"/>
+        </w:numPr>
+      </w:pPr>
       <w:r>
         <w:t xml:space="preserve">Which of the following </w:t>
       </w:r>
@@ -348,29 +477,56 @@
     <w:p>
       <w:r>
         <w:tab/>
+      </w:r>
+      <w:r>
+        <w:tab/>
+      </w:r>
+      <w:r>
         <w:t>for</w:t>
       </w:r>
     </w:p>
     <w:p>
       <w:r>
         <w:tab/>
+      </w:r>
+      <w:r>
+        <w:tab/>
+      </w:r>
+      <w:r>
         <w:t>loop</w:t>
       </w:r>
     </w:p>
     <w:p>
       <w:r>
         <w:tab/>
+      </w:r>
+      <w:r>
+        <w:tab/>
+      </w:r>
+      <w:r>
         <w:t>round</w:t>
       </w:r>
     </w:p>
     <w:p>
       <w:r>
         <w:tab/>
+      </w:r>
+      <w:r>
+        <w:tab/>
+      </w:r>
+      <w:r>
         <w:t>arc</w:t>
       </w:r>
     </w:p>
     <w:p/>
     <w:p>
+      <w:pPr>
+        <w:pStyle w:val="ListParagraph"/>
+        <w:numPr>
+          <w:ilvl w:val="0"/>
+          <w:numId w:val="1"/>
+        </w:numPr>
+      </w:pPr>
       <w:r>
         <w:t xml:space="preserve">What is the </w:t>
       </w:r>
@@ -382,76 +538,75 @@
       <w:r>
         <w:tab/>
       </w:r>
+      <w:r>
+        <w:tab/>
+      </w:r>
       <w:proofErr w:type="spellStart"/>
-      <w:proofErr w:type="gramStart"/>
       <w:r>
         <w:t>changeInt</w:t>
       </w:r>
       <w:proofErr w:type="spellEnd"/>
       <w:r>
-        <w:t>(</w:t>
-      </w:r>
-      <w:proofErr w:type="gramEnd"/>
-      <w:r>
-        <w:t>)</w:t>
-      </w:r>
-    </w:p>
-    <w:p>
+        <w:t>()</w:t>
+      </w:r>
+    </w:p>
+    <w:p>
+      <w:r>
+        <w:tab/>
+      </w:r>
       <w:r>
         <w:tab/>
       </w:r>
       <w:proofErr w:type="spellStart"/>
-      <w:proofErr w:type="gramStart"/>
       <w:r>
         <w:t>numberInt</w:t>
       </w:r>
       <w:proofErr w:type="spellEnd"/>
       <w:r>
-        <w:t>(</w:t>
-      </w:r>
-      <w:proofErr w:type="gramEnd"/>
-      <w:r>
-        <w:t>)</w:t>
-      </w:r>
-    </w:p>
-    <w:p>
+        <w:t>()</w:t>
+      </w:r>
+    </w:p>
+    <w:p>
+      <w:r>
+        <w:tab/>
+      </w:r>
       <w:r>
         <w:tab/>
       </w:r>
       <w:proofErr w:type="spellStart"/>
-      <w:proofErr w:type="gramStart"/>
       <w:r>
         <w:t>stringInt</w:t>
       </w:r>
       <w:proofErr w:type="spellEnd"/>
       <w:r>
-        <w:t>(</w:t>
-      </w:r>
-      <w:proofErr w:type="gramEnd"/>
-      <w:r>
-        <w:t>)</w:t>
-      </w:r>
-    </w:p>
-    <w:p>
+        <w:t>()</w:t>
+      </w:r>
+    </w:p>
+    <w:p>
+      <w:r>
+        <w:tab/>
+      </w:r>
       <w:r>
         <w:tab/>
       </w:r>
       <w:proofErr w:type="spellStart"/>
-      <w:proofErr w:type="gramStart"/>
       <w:r>
         <w:t>parseInt</w:t>
       </w:r>
       <w:proofErr w:type="spellEnd"/>
       <w:r>
-        <w:t>(</w:t>
-      </w:r>
-      <w:proofErr w:type="gramEnd"/>
-      <w:r>
-        <w:t>)</w:t>
-      </w:r>
-    </w:p>
-    <w:p/>
-    <w:p>
+        <w:t>()</w:t>
+      </w:r>
+    </w:p>
+    <w:p/>
+    <w:p>
+      <w:pPr>
+        <w:pStyle w:val="ListParagraph"/>
+        <w:numPr>
+          <w:ilvl w:val="0"/>
+          <w:numId w:val="1"/>
+        </w:numPr>
+      </w:pPr>
       <w:r>
         <w:t>Which of the following is NOT a JavaScript data type?</w:t>
       </w:r>
@@ -459,24 +614,44 @@
     <w:p>
       <w:r>
         <w:tab/>
+      </w:r>
+      <w:r>
+        <w:tab/>
+      </w:r>
+      <w:r>
         <w:t>Number</w:t>
       </w:r>
     </w:p>
     <w:p>
       <w:r>
         <w:tab/>
+      </w:r>
+      <w:r>
+        <w:tab/>
+      </w:r>
+      <w:r>
         <w:t>Box</w:t>
       </w:r>
     </w:p>
     <w:p>
       <w:r>
         <w:tab/>
+      </w:r>
+      <w:r>
+        <w:tab/>
+      </w:r>
+      <w:r>
         <w:t>Object</w:t>
       </w:r>
     </w:p>
     <w:p>
       <w:r>
         <w:tab/>
+      </w:r>
+      <w:r>
+        <w:tab/>
+      </w:r>
+      <w:r>
         <w:t>String</w:t>
       </w:r>
     </w:p>
@@ -484,6 +659,13 @@
     <w:p/>
     <w:p/>
     <w:p>
+      <w:pPr>
+        <w:pStyle w:val="ListParagraph"/>
+        <w:numPr>
+          <w:ilvl w:val="0"/>
+          <w:numId w:val="1"/>
+        </w:numPr>
+      </w:pPr>
       <w:r>
         <w:lastRenderedPageBreak/>
         <w:t>Where do we place the “link” to the JavaScript file?</w:t>
@@ -492,29 +674,56 @@
     <w:p>
       <w:r>
         <w:tab/>
+      </w:r>
+      <w:r>
+        <w:tab/>
+      </w:r>
+      <w:r>
         <w:t>The &lt;body&gt; element</w:t>
       </w:r>
     </w:p>
     <w:p>
       <w:r>
         <w:tab/>
+      </w:r>
+      <w:r>
+        <w:tab/>
+      </w:r>
+      <w:r>
         <w:t>The &lt;head&gt; element</w:t>
       </w:r>
     </w:p>
     <w:p>
       <w:r>
         <w:tab/>
+      </w:r>
+      <w:r>
+        <w:tab/>
+      </w:r>
+      <w:r>
         <w:t>Either One</w:t>
       </w:r>
     </w:p>
     <w:p>
       <w:r>
         <w:tab/>
+      </w:r>
+      <w:r>
+        <w:tab/>
+      </w:r>
+      <w:r>
         <w:t>Neither One</w:t>
       </w:r>
     </w:p>
     <w:p/>
     <w:p>
+      <w:pPr>
+        <w:pStyle w:val="ListParagraph"/>
+        <w:numPr>
+          <w:ilvl w:val="0"/>
+          <w:numId w:val="1"/>
+        </w:numPr>
+      </w:pPr>
       <w:r>
         <w:t>What was JavaScript originally named?</w:t>
       </w:r>
@@ -522,6 +731,11 @@
     <w:p>
       <w:r>
         <w:tab/>
+      </w:r>
+      <w:r>
+        <w:tab/>
+      </w:r>
+      <w:r>
         <w:t>JavaScript</w:t>
       </w:r>
     </w:p>
@@ -529,6 +743,9 @@
       <w:r>
         <w:tab/>
       </w:r>
+      <w:r>
+        <w:tab/>
+      </w:r>
       <w:proofErr w:type="spellStart"/>
       <w:r>
         <w:t>LiveScript</w:t>
@@ -538,17 +755,34 @@
     <w:p>
       <w:r>
         <w:tab/>
+      </w:r>
+      <w:r>
+        <w:tab/>
+      </w:r>
+      <w:r>
         <w:t>Coffee</w:t>
       </w:r>
     </w:p>
     <w:p>
       <w:r>
         <w:tab/>
+      </w:r>
+      <w:r>
+        <w:tab/>
+      </w:r>
+      <w:r>
         <w:t>Mocha</w:t>
       </w:r>
     </w:p>
     <w:p/>
     <w:p>
+      <w:pPr>
+        <w:pStyle w:val="ListParagraph"/>
+        <w:numPr>
+          <w:ilvl w:val="0"/>
+          <w:numId w:val="1"/>
+        </w:numPr>
+      </w:pPr>
       <w:r>
         <w:t>Who originally created JavaScript?</w:t>
       </w:r>
@@ -556,12 +790,22 @@
     <w:p>
       <w:r>
         <w:tab/>
+      </w:r>
+      <w:r>
+        <w:tab/>
+      </w:r>
+      <w:r>
         <w:t>Bill Gates</w:t>
       </w:r>
     </w:p>
     <w:p>
       <w:r>
         <w:tab/>
+      </w:r>
+      <w:r>
+        <w:tab/>
+      </w:r>
+      <w:r>
         <w:t xml:space="preserve">Brendan </w:t>
       </w:r>
       <w:proofErr w:type="spellStart"/>
@@ -573,17 +817,34 @@
     <w:p>
       <w:r>
         <w:tab/>
+      </w:r>
+      <w:r>
+        <w:tab/>
+      </w:r>
+      <w:r>
         <w:t>Jim Clark</w:t>
       </w:r>
     </w:p>
     <w:p>
       <w:r>
         <w:tab/>
+      </w:r>
+      <w:r>
+        <w:tab/>
+      </w:r>
+      <w:r>
         <w:t>Yan Zhu</w:t>
       </w:r>
     </w:p>
     <w:p/>
     <w:p>
+      <w:pPr>
+        <w:pStyle w:val="ListParagraph"/>
+        <w:numPr>
+          <w:ilvl w:val="0"/>
+          <w:numId w:val="1"/>
+        </w:numPr>
+      </w:pPr>
       <w:r>
         <w:t>In what year was JavaScript invented?</w:t>
       </w:r>
@@ -591,12 +852,17 @@
     <w:p>
       <w:r>
         <w:tab/>
+      </w:r>
+      <w:r>
+        <w:tab/>
+      </w:r>
+      <w:r>
         <w:t>1992</w:t>
       </w:r>
     </w:p>
     <w:p>
       <w:pPr>
-        <w:ind w:firstLine="720"/>
+        <w:ind w:left="720" w:firstLine="720"/>
       </w:pPr>
       <w:r>
         <w:t>1995</w:t>
@@ -605,14 +871,75 @@
     <w:p>
       <w:r>
         <w:tab/>
+      </w:r>
+      <w:r>
+        <w:tab/>
+      </w:r>
+      <w:r>
         <w:t>2000</w:t>
       </w:r>
     </w:p>
     <w:p>
       <w:r>
         <w:tab/>
+      </w:r>
+      <w:r>
+        <w:tab/>
+      </w:r>
+      <w:r>
         <w:t>2001</w:t>
       </w:r>
+    </w:p>
+    <w:p/>
+    <w:p>
+      <w:pPr>
+        <w:pStyle w:val="ListParagraph"/>
+        <w:numPr>
+          <w:ilvl w:val="0"/>
+          <w:numId w:val="1"/>
+        </w:numPr>
+      </w:pPr>
+      <w:r>
+        <w:t>What “tool” is good to use in conjunction with the browser development tools?</w:t>
+      </w:r>
+    </w:p>
+    <w:p>
+      <w:pPr>
+        <w:pStyle w:val="ListParagraph"/>
+        <w:ind w:left="1440"/>
+      </w:pPr>
+      <w:r>
+        <w:t>alert</w:t>
+      </w:r>
+    </w:p>
+    <w:p>
+      <w:pPr>
+        <w:pStyle w:val="ListParagraph"/>
+        <w:ind w:left="1440"/>
+      </w:pPr>
+      <w:r>
+        <w:t>return</w:t>
+      </w:r>
+    </w:p>
+    <w:p>
+      <w:pPr>
+        <w:pStyle w:val="ListParagraph"/>
+        <w:ind w:left="1440"/>
+      </w:pPr>
+      <w:r>
+        <w:t>console.log</w:t>
+      </w:r>
+    </w:p>
+    <w:p>
+      <w:pPr>
+        <w:pStyle w:val="ListParagraph"/>
+        <w:ind w:left="1440"/>
+      </w:pPr>
+      <w:proofErr w:type="spellStart"/>
+      <w:r>
+        <w:t>execute.now</w:t>
+      </w:r>
+      <w:proofErr w:type="spellEnd"/>
     </w:p>
     <w:p/>
     <w:p/>
@@ -624,6 +951,102 @@
     </w:sectPr>
   </w:body>
 </w:document>
+</file>
+
+<file path=word/numbering.xml><?xml version="1.0" encoding="utf-8"?>
+<w:numbering xmlns:wpc="http://schemas.microsoft.com/office/word/2010/wordprocessingCanvas" xmlns:cx="http://schemas.microsoft.com/office/drawing/2014/chartex" xmlns:cx1="http://schemas.microsoft.com/office/drawing/2015/9/8/chartex" xmlns:cx2="http://schemas.microsoft.com/office/drawing/2015/10/21/chartex" xmlns:cx3="http://schemas.microsoft.com/office/drawing/2016/5/9/chartex" xmlns:cx4="http://schemas.microsoft.com/office/drawing/2016/5/10/chartex" xmlns:cx5="http://schemas.microsoft.com/office/drawing/2016/5/11/chartex" xmlns:cx6="http://schemas.microsoft.com/office/drawing/2016/5/12/chartex" xmlns:cx7="http://schemas.microsoft.com/office/drawing/2016/5/13/chartex" xmlns:cx8="http://schemas.microsoft.com/office/drawing/2016/5/14/chartex" xmlns:mc="http://schemas.openxmlformats.org/markup-compatibility/2006" xmlns:aink="http://schemas.microsoft.com/office/drawing/2016/ink" xmlns:am3d="http://schemas.microsoft.com/office/drawing/2017/model3d" xmlns:o="urn:schemas-microsoft-com:office:office" xmlns:r="http://schemas.openxmlformats.org/officeDocument/2006/relationships" xmlns:m="http://schemas.openxmlformats.org/officeDocument/2006/math" xmlns:v="urn:schemas-microsoft-com:vml" xmlns:wp14="http://schemas.microsoft.com/office/word/2010/wordprocessingDrawing" xmlns:wp="http://schemas.openxmlformats.org/drawingml/2006/wordprocessingDrawing" xmlns:w10="urn:schemas-microsoft-com:office:word" xmlns:w="http://schemas.openxmlformats.org/wordprocessingml/2006/main" xmlns:w14="http://schemas.microsoft.com/office/word/2010/wordml" xmlns:w15="http://schemas.microsoft.com/office/word/2012/wordml" xmlns:w16cex="http://schemas.microsoft.com/office/word/2018/wordml/cex" xmlns:w16cid="http://schemas.microsoft.com/office/word/2016/wordml/cid" xmlns:w16="http://schemas.microsoft.com/office/word/2018/wordml" xmlns:w16se="http://schemas.microsoft.com/office/word/2015/wordml/symex" xmlns:wpg="http://schemas.microsoft.com/office/word/2010/wordprocessingGroup" xmlns:wpi="http://schemas.microsoft.com/office/word/2010/wordprocessingInk" xmlns:wne="http://schemas.microsoft.com/office/word/2006/wordml" xmlns:wps="http://schemas.microsoft.com/office/word/2010/wordprocessingShape" mc:Ignorable="w14 w15 w16se w16cid w16 w16cex wp14">
+  <w:abstractNum w:abstractNumId="0" w15:restartNumberingAfterBreak="0">
+    <w:nsid w:val="285877B1"/>
+    <w:multiLevelType w:val="hybridMultilevel"/>
+    <w:tmpl w:val="E634FA8E"/>
+    <w:lvl w:ilvl="0" w:tplc="0409000F">
+      <w:numFmt w:val="decimal"/>
+      <w:lvlText w:val="%1."/>
+      <w:lvlJc w:val="left"/>
+      <w:pPr>
+        <w:ind w:left="720" w:hanging="360"/>
+      </w:pPr>
+      <w:rPr>
+        <w:rFonts w:hint="default"/>
+      </w:rPr>
+    </w:lvl>
+    <w:lvl w:ilvl="1" w:tplc="04090019" w:tentative="1">
+      <w:start w:val="1"/>
+      <w:numFmt w:val="lowerLetter"/>
+      <w:lvlText w:val="%2."/>
+      <w:lvlJc w:val="left"/>
+      <w:pPr>
+        <w:ind w:left="1440" w:hanging="360"/>
+      </w:pPr>
+    </w:lvl>
+    <w:lvl w:ilvl="2" w:tplc="0409001B" w:tentative="1">
+      <w:start w:val="1"/>
+      <w:numFmt w:val="lowerRoman"/>
+      <w:lvlText w:val="%3."/>
+      <w:lvlJc w:val="right"/>
+      <w:pPr>
+        <w:ind w:left="2160" w:hanging="180"/>
+      </w:pPr>
+    </w:lvl>
+    <w:lvl w:ilvl="3" w:tplc="0409000F" w:tentative="1">
+      <w:start w:val="1"/>
+      <w:numFmt w:val="decimal"/>
+      <w:lvlText w:val="%4."/>
+      <w:lvlJc w:val="left"/>
+      <w:pPr>
+        <w:ind w:left="2880" w:hanging="360"/>
+      </w:pPr>
+    </w:lvl>
+    <w:lvl w:ilvl="4" w:tplc="04090019" w:tentative="1">
+      <w:start w:val="1"/>
+      <w:numFmt w:val="lowerLetter"/>
+      <w:lvlText w:val="%5."/>
+      <w:lvlJc w:val="left"/>
+      <w:pPr>
+        <w:ind w:left="3600" w:hanging="360"/>
+      </w:pPr>
+    </w:lvl>
+    <w:lvl w:ilvl="5" w:tplc="0409001B" w:tentative="1">
+      <w:start w:val="1"/>
+      <w:numFmt w:val="lowerRoman"/>
+      <w:lvlText w:val="%6."/>
+      <w:lvlJc w:val="right"/>
+      <w:pPr>
+        <w:ind w:left="4320" w:hanging="180"/>
+      </w:pPr>
+    </w:lvl>
+    <w:lvl w:ilvl="6" w:tplc="0409000F" w:tentative="1">
+      <w:start w:val="1"/>
+      <w:numFmt w:val="decimal"/>
+      <w:lvlText w:val="%7."/>
+      <w:lvlJc w:val="left"/>
+      <w:pPr>
+        <w:ind w:left="5040" w:hanging="360"/>
+      </w:pPr>
+    </w:lvl>
+    <w:lvl w:ilvl="7" w:tplc="04090019" w:tentative="1">
+      <w:start w:val="1"/>
+      <w:numFmt w:val="lowerLetter"/>
+      <w:lvlText w:val="%8."/>
+      <w:lvlJc w:val="left"/>
+      <w:pPr>
+        <w:ind w:left="5760" w:hanging="360"/>
+      </w:pPr>
+    </w:lvl>
+    <w:lvl w:ilvl="8" w:tplc="0409001B" w:tentative="1">
+      <w:start w:val="1"/>
+      <w:numFmt w:val="lowerRoman"/>
+      <w:lvlText w:val="%9."/>
+      <w:lvlJc w:val="right"/>
+      <w:pPr>
+        <w:ind w:left="6480" w:hanging="180"/>
+      </w:pPr>
+    </w:lvl>
+  </w:abstractNum>
+  <w:num w:numId="1">
+    <w:abstractNumId w:val="0"/>
+  </w:num>
+</w:numbering>
 </file>
 
 <file path=word/styles.xml><?xml version="1.0" encoding="utf-8"?>
@@ -1052,6 +1475,17 @@
     <w:semiHidden/>
     <w:unhideWhenUsed/>
   </w:style>
+  <w:style w:type="paragraph" w:styleId="ListParagraph">
+    <w:name w:val="List Paragraph"/>
+    <w:basedOn w:val="Normal"/>
+    <w:uiPriority w:val="34"/>
+    <w:qFormat/>
+    <w:rsid w:val="00300595"/>
+    <w:pPr>
+      <w:ind w:left="720"/>
+      <w:contextualSpacing/>
+    </w:pPr>
+  </w:style>
 </w:styles>
 </file>
 

</xml_diff>